<commit_message>
Se agrego el nuevo manual de usuario
</commit_message>
<xml_diff>
--- a/manuales/Manual de usuario del API.docx
+++ b/manuales/Manual de usuario del API.docx
@@ -1,6 +1,6 @@
 
 <file path=word/document.xml><?xml version="1.0" encoding="utf-8"?>
-<w:document xmlns:wpc="http://schemas.microsoft.com/office/word/2010/wordprocessingCanvas" xmlns:cx="http://schemas.microsoft.com/office/drawing/2014/chartex" xmlns:cx1="http://schemas.microsoft.com/office/drawing/2015/9/8/chartex" xmlns:cx2="http://schemas.microsoft.com/office/drawing/2015/10/21/chartex" xmlns:cx3="http://schemas.microsoft.com/office/drawing/2016/5/9/chartex" xmlns:cx4="http://schemas.microsoft.com/office/drawing/2016/5/10/chartex" xmlns:cx5="http://schemas.microsoft.com/office/drawing/2016/5/11/chartex" xmlns:cx6="http://schemas.microsoft.com/office/drawing/2016/5/12/chartex" xmlns:cx7="http://schemas.microsoft.com/office/drawing/2016/5/13/chartex" xmlns:cx8="http://schemas.microsoft.com/office/drawing/2016/5/14/chartex" xmlns:mc="http://schemas.openxmlformats.org/markup-compatibility/2006" xmlns:aink="http://schemas.microsoft.com/office/drawing/2016/ink" xmlns:am3d="http://schemas.microsoft.com/office/drawing/2017/model3d" xmlns:o="urn:schemas-microsoft-com:office:office" xmlns:r="http://schemas.openxmlformats.org/officeDocument/2006/relationships" xmlns:m="http://schemas.openxmlformats.org/officeDocument/2006/math" xmlns:v="urn:schemas-microsoft-com:vml" xmlns:wp14="http://schemas.microsoft.com/office/word/2010/wordprocessingDrawing" xmlns:wp="http://schemas.openxmlformats.org/drawingml/2006/wordprocessingDrawing" xmlns:w10="urn:schemas-microsoft-com:office:word" xmlns:w="http://schemas.openxmlformats.org/wordprocessingml/2006/main" xmlns:w14="http://schemas.microsoft.com/office/word/2010/wordml" xmlns:w15="http://schemas.microsoft.com/office/word/2012/wordml" xmlns:w16cid="http://schemas.microsoft.com/office/word/2016/wordml/cid" xmlns:w16se="http://schemas.microsoft.com/office/word/2015/wordml/symex" xmlns:wpg="http://schemas.microsoft.com/office/word/2010/wordprocessingGroup" xmlns:wpi="http://schemas.microsoft.com/office/word/2010/wordprocessingInk" xmlns:wne="http://schemas.microsoft.com/office/word/2006/wordml" xmlns:wps="http://schemas.microsoft.com/office/word/2010/wordprocessingShape" mc:Ignorable="w14 w15 w16se w16cid wp14">
+<w:document xmlns:wpc="http://schemas.microsoft.com/office/word/2010/wordprocessingCanvas" xmlns:cx="http://schemas.microsoft.com/office/drawing/2014/chartex" xmlns:cx1="http://schemas.microsoft.com/office/drawing/2015/9/8/chartex" xmlns:cx2="http://schemas.microsoft.com/office/drawing/2015/10/21/chartex" xmlns:cx3="http://schemas.microsoft.com/office/drawing/2016/5/9/chartex" xmlns:cx4="http://schemas.microsoft.com/office/drawing/2016/5/10/chartex" xmlns:cx5="http://schemas.microsoft.com/office/drawing/2016/5/11/chartex" xmlns:cx6="http://schemas.microsoft.com/office/drawing/2016/5/12/chartex" xmlns:cx7="http://schemas.microsoft.com/office/drawing/2016/5/13/chartex" xmlns:cx8="http://schemas.microsoft.com/office/drawing/2016/5/14/chartex" xmlns:mc="http://schemas.openxmlformats.org/markup-compatibility/2006" xmlns:aink="http://schemas.microsoft.com/office/drawing/2016/ink" xmlns:am3d="http://schemas.microsoft.com/office/drawing/2017/model3d" xmlns:o="urn:schemas-microsoft-com:office:office" xmlns:oel="http://schemas.microsoft.com/office/2019/extlst" xmlns:r="http://schemas.openxmlformats.org/officeDocument/2006/relationships" xmlns:m="http://schemas.openxmlformats.org/officeDocument/2006/math" xmlns:v="urn:schemas-microsoft-com:vml" xmlns:wp14="http://schemas.microsoft.com/office/word/2010/wordprocessingDrawing" xmlns:wp="http://schemas.openxmlformats.org/drawingml/2006/wordprocessingDrawing" xmlns:w10="urn:schemas-microsoft-com:office:word" xmlns:w="http://schemas.openxmlformats.org/wordprocessingml/2006/main" xmlns:w14="http://schemas.microsoft.com/office/word/2010/wordml" xmlns:w15="http://schemas.microsoft.com/office/word/2012/wordml" xmlns:w16cex="http://schemas.microsoft.com/office/word/2018/wordml/cex" xmlns:w16cid="http://schemas.microsoft.com/office/word/2016/wordml/cid" xmlns:w16="http://schemas.microsoft.com/office/word/2018/wordml" xmlns:w16du="http://schemas.microsoft.com/office/word/2023/wordml/word16du" xmlns:w16sdtdh="http://schemas.microsoft.com/office/word/2020/wordml/sdtdatahash" xmlns:w16se="http://schemas.microsoft.com/office/word/2015/wordml/symex" xmlns:wpg="http://schemas.microsoft.com/office/word/2010/wordprocessingGroup" xmlns:wpi="http://schemas.microsoft.com/office/word/2010/wordprocessingInk" xmlns:wne="http://schemas.microsoft.com/office/word/2006/wordml" xmlns:wps="http://schemas.microsoft.com/office/word/2010/wordprocessingShape" mc:Ignorable="w14 w15 w16se w16cid w16 w16cex w16sdtdh w16du wp14">
   <w:body>
     <w:p>
       <w:r>
@@ -278,7 +278,7 @@
         <w:t>2024</w:t>
       </w:r>
     </w:p>
-    <w:bookmarkStart w:id="0" w:name="_Toc160019958" w:displacedByCustomXml="next"/>
+    <w:bookmarkStart w:id="0" w:name="_Toc161762293" w:displacedByCustomXml="next"/>
     <w:sdt>
       <w:sdtPr>
         <w:rPr>
@@ -325,7 +325,9 @@
               <w:rFonts w:asciiTheme="minorHAnsi" w:eastAsiaTheme="minorEastAsia" w:hAnsiTheme="minorHAnsi"/>
               <w:noProof/>
               <w:color w:val="auto"/>
-              <w:lang w:eastAsia="es-ES"/>
+              <w:kern w:val="2"/>
+              <w:lang w:val="es-CO" w:eastAsia="es-CO"/>
+              <w14:ligatures w14:val="standardContextual"/>
             </w:rPr>
           </w:pPr>
           <w:r>
@@ -337,7 +339,7 @@
           <w:r>
             <w:fldChar w:fldCharType="separate"/>
           </w:r>
-          <w:hyperlink w:anchor="_Toc160019958" w:history="1">
+          <w:hyperlink w:anchor="_Toc161762293" w:history="1">
             <w:r>
               <w:rPr>
                 <w:rStyle w:val="Hipervnculo"/>
@@ -350,7 +352,9 @@
                 <w:rFonts w:asciiTheme="minorHAnsi" w:eastAsiaTheme="minorEastAsia" w:hAnsiTheme="minorHAnsi"/>
                 <w:noProof/>
                 <w:color w:val="auto"/>
-                <w:lang w:eastAsia="es-ES"/>
+                <w:kern w:val="2"/>
+                <w:lang w:val="es-CO" w:eastAsia="es-CO"/>
+                <w14:ligatures w14:val="standardContextual"/>
               </w:rPr>
               <w:tab/>
             </w:r>
@@ -380,7 +384,7 @@
                 <w:noProof/>
                 <w:webHidden/>
               </w:rPr>
-              <w:instrText xml:space="preserve"> PAGEREF _Toc160019958 \h </w:instrText>
+              <w:instrText xml:space="preserve"> PAGEREF _Toc161762293 \h </w:instrText>
             </w:r>
             <w:r>
               <w:rPr>
@@ -422,10 +426,12 @@
               <w:rFonts w:asciiTheme="minorHAnsi" w:eastAsiaTheme="minorEastAsia" w:hAnsiTheme="minorHAnsi"/>
               <w:noProof/>
               <w:color w:val="auto"/>
-              <w:lang w:eastAsia="es-ES"/>
+              <w:kern w:val="2"/>
+              <w:lang w:val="es-CO" w:eastAsia="es-CO"/>
+              <w14:ligatures w14:val="standardContextual"/>
             </w:rPr>
           </w:pPr>
-          <w:hyperlink w:anchor="_Toc160019959" w:history="1">
+          <w:hyperlink w:anchor="_Toc161762294" w:history="1">
             <w:r>
               <w:rPr>
                 <w:rStyle w:val="Hipervnculo"/>
@@ -438,7 +444,9 @@
                 <w:rFonts w:asciiTheme="minorHAnsi" w:eastAsiaTheme="minorEastAsia" w:hAnsiTheme="minorHAnsi"/>
                 <w:noProof/>
                 <w:color w:val="auto"/>
-                <w:lang w:eastAsia="es-ES"/>
+                <w:kern w:val="2"/>
+                <w:lang w:val="es-CO" w:eastAsia="es-CO"/>
+                <w14:ligatures w14:val="standardContextual"/>
               </w:rPr>
               <w:tab/>
             </w:r>
@@ -468,7 +476,7 @@
                 <w:noProof/>
                 <w:webHidden/>
               </w:rPr>
-              <w:instrText xml:space="preserve"> PAGEREF _Toc160019959 \h </w:instrText>
+              <w:instrText xml:space="preserve"> PAGEREF _Toc161762294 \h </w:instrText>
             </w:r>
             <w:r>
               <w:rPr>
@@ -510,10 +518,12 @@
               <w:rFonts w:asciiTheme="minorHAnsi" w:eastAsiaTheme="minorEastAsia" w:hAnsiTheme="minorHAnsi"/>
               <w:noProof/>
               <w:color w:val="auto"/>
-              <w:lang w:eastAsia="es-ES"/>
+              <w:kern w:val="2"/>
+              <w:lang w:val="es-CO" w:eastAsia="es-CO"/>
+              <w14:ligatures w14:val="standardContextual"/>
             </w:rPr>
           </w:pPr>
-          <w:hyperlink w:anchor="_Toc160019960" w:history="1">
+          <w:hyperlink w:anchor="_Toc161762295" w:history="1">
             <w:r>
               <w:rPr>
                 <w:rStyle w:val="Hipervnculo"/>
@@ -526,7 +536,9 @@
                 <w:rFonts w:asciiTheme="minorHAnsi" w:eastAsiaTheme="minorEastAsia" w:hAnsiTheme="minorHAnsi"/>
                 <w:noProof/>
                 <w:color w:val="auto"/>
-                <w:lang w:eastAsia="es-ES"/>
+                <w:kern w:val="2"/>
+                <w:lang w:val="es-CO" w:eastAsia="es-CO"/>
+                <w14:ligatures w14:val="standardContextual"/>
               </w:rPr>
               <w:tab/>
             </w:r>
@@ -556,7 +568,7 @@
                 <w:noProof/>
                 <w:webHidden/>
               </w:rPr>
-              <w:instrText xml:space="preserve"> PAGEREF _Toc160019960 \h </w:instrText>
+              <w:instrText xml:space="preserve"> PAGEREF _Toc161762295 \h </w:instrText>
             </w:r>
             <w:r>
               <w:rPr>
@@ -598,10 +610,12 @@
               <w:rFonts w:asciiTheme="minorHAnsi" w:eastAsiaTheme="minorEastAsia" w:hAnsiTheme="minorHAnsi"/>
               <w:noProof/>
               <w:color w:val="auto"/>
-              <w:lang w:eastAsia="es-ES"/>
+              <w:kern w:val="2"/>
+              <w:lang w:val="es-CO" w:eastAsia="es-CO"/>
+              <w14:ligatures w14:val="standardContextual"/>
             </w:rPr>
           </w:pPr>
-          <w:hyperlink w:anchor="_Toc160019961" w:history="1">
+          <w:hyperlink w:anchor="_Toc161762296" w:history="1">
             <w:r>
               <w:rPr>
                 <w:rStyle w:val="Hipervnculo"/>
@@ -614,7 +628,9 @@
                 <w:rFonts w:asciiTheme="minorHAnsi" w:eastAsiaTheme="minorEastAsia" w:hAnsiTheme="minorHAnsi"/>
                 <w:noProof/>
                 <w:color w:val="auto"/>
-                <w:lang w:eastAsia="es-ES"/>
+                <w:kern w:val="2"/>
+                <w:lang w:val="es-CO" w:eastAsia="es-CO"/>
+                <w14:ligatures w14:val="standardContextual"/>
               </w:rPr>
               <w:tab/>
             </w:r>
@@ -644,7 +660,7 @@
                 <w:noProof/>
                 <w:webHidden/>
               </w:rPr>
-              <w:instrText xml:space="preserve"> PAGEREF _Toc160019961 \h </w:instrText>
+              <w:instrText xml:space="preserve"> PAGEREF _Toc161762296 \h </w:instrText>
             </w:r>
             <w:r>
               <w:rPr>
@@ -686,10 +702,12 @@
               <w:rFonts w:asciiTheme="minorHAnsi" w:eastAsiaTheme="minorEastAsia" w:hAnsiTheme="minorHAnsi"/>
               <w:noProof/>
               <w:color w:val="auto"/>
-              <w:lang w:eastAsia="es-ES"/>
+              <w:kern w:val="2"/>
+              <w:lang w:val="es-CO" w:eastAsia="es-CO"/>
+              <w14:ligatures w14:val="standardContextual"/>
             </w:rPr>
           </w:pPr>
-          <w:hyperlink w:anchor="_Toc160019962" w:history="1">
+          <w:hyperlink w:anchor="_Toc161762297" w:history="1">
             <w:r>
               <w:rPr>
                 <w:rStyle w:val="Hipervnculo"/>
@@ -702,7 +720,9 @@
                 <w:rFonts w:asciiTheme="minorHAnsi" w:eastAsiaTheme="minorEastAsia" w:hAnsiTheme="minorHAnsi"/>
                 <w:noProof/>
                 <w:color w:val="auto"/>
-                <w:lang w:eastAsia="es-ES"/>
+                <w:kern w:val="2"/>
+                <w:lang w:val="es-CO" w:eastAsia="es-CO"/>
+                <w14:ligatures w14:val="standardContextual"/>
               </w:rPr>
               <w:tab/>
             </w:r>
@@ -732,7 +752,7 @@
                 <w:noProof/>
                 <w:webHidden/>
               </w:rPr>
-              <w:instrText xml:space="preserve"> PAGEREF _Toc160019962 \h </w:instrText>
+              <w:instrText xml:space="preserve"> PAGEREF _Toc161762297 \h </w:instrText>
             </w:r>
             <w:r>
               <w:rPr>
@@ -752,7 +772,7 @@
                 <w:noProof/>
                 <w:webHidden/>
               </w:rPr>
-              <w:t>5</w:t>
+              <w:t>6</w:t>
             </w:r>
             <w:r>
               <w:rPr>
@@ -773,10 +793,12 @@
               <w:rFonts w:asciiTheme="minorHAnsi" w:eastAsiaTheme="minorEastAsia" w:hAnsiTheme="minorHAnsi"/>
               <w:noProof/>
               <w:color w:val="auto"/>
-              <w:lang w:eastAsia="es-ES"/>
+              <w:kern w:val="2"/>
+              <w:lang w:val="es-CO" w:eastAsia="es-CO"/>
+              <w14:ligatures w14:val="standardContextual"/>
             </w:rPr>
           </w:pPr>
-          <w:hyperlink w:anchor="_Toc160019963" w:history="1">
+          <w:hyperlink w:anchor="_Toc161762298" w:history="1">
             <w:r>
               <w:rPr>
                 <w:rStyle w:val="Hipervnculo"/>
@@ -803,7 +825,7 @@
                 <w:noProof/>
                 <w:webHidden/>
               </w:rPr>
-              <w:instrText xml:space="preserve"> PAGEREF _Toc160019963 \h </w:instrText>
+              <w:instrText xml:space="preserve"> PAGEREF _Toc161762298 \h </w:instrText>
             </w:r>
             <w:r>
               <w:rPr>
@@ -823,7 +845,7 @@
                 <w:noProof/>
                 <w:webHidden/>
               </w:rPr>
-              <w:t>5</w:t>
+              <w:t>6</w:t>
             </w:r>
             <w:r>
               <w:rPr>
@@ -905,7 +927,7 @@
           <w:u w:val="single"/>
         </w:rPr>
       </w:pPr>
-      <w:bookmarkStart w:id="1" w:name="_Toc160019959"/>
+      <w:bookmarkStart w:id="1" w:name="_Toc161762294"/>
       <w:r>
         <w:rPr>
           <w:u w:val="single"/>
@@ -917,12 +939,18 @@
     <w:p/>
     <w:p>
       <w:r>
-        <w:rPr>
-          <w:rFonts w:cs="Arial"/>
-          <w:color w:val="222222"/>
-          <w:shd w:val="clear" w:color="auto" w:fill="FFFFFF"/>
-        </w:rPr>
-        <w:t>Esta aplicación hospitalaria tiene como objetivo facilitar la gestión de ingresos, pacientes y médicos mediante la creación de registros, listas filtradas, edición y desactivación de información. Además, controla los ingresos al solicitar una variedad de datos específicos</w:t>
+        <w:t>En el corazón de nuestra API se encuentra nuestro compromiso con la seguridad y la privacidad de los datos. Cumplimos con los</w:t>
+      </w:r>
+      <w:r>
+        <w:t xml:space="preserve"> </w:t>
+      </w:r>
+      <w:r>
+        <w:t>estándares de seguridad y privacidad de la información para garantizar que los datos de nuestros pacientes estén protegidos en todo momento será una herramienta diseñada para facilitar la integración y el acceso a los servicios de nuestro hospital de manera rápida y segura.</w:t>
+      </w:r>
+    </w:p>
+    <w:p>
+      <w:r>
+        <w:t>Esperamos que encuentren nuestra página web útil y que nos den la oportunidad de servirles y cuidar de ustedes con la dedicación y el respeto que se merecen. ¡Bienvenidos a nuestro hospital en línea!</w:t>
       </w:r>
     </w:p>
     <w:p/>
@@ -1034,9 +1062,8 @@
           <w:numId w:val="1"/>
         </w:numPr>
       </w:pPr>
-      <w:bookmarkStart w:id="2" w:name="_Toc160019960"/>
-      <w:r>
-        <w:lastRenderedPageBreak/>
+      <w:bookmarkStart w:id="2" w:name="_Toc161762295"/>
+      <w:r>
         <w:t>Objetivos</w:t>
       </w:r>
       <w:bookmarkEnd w:id="2"/>
@@ -1143,9 +1170,8 @@
           <w:numId w:val="1"/>
         </w:numPr>
       </w:pPr>
-      <w:bookmarkStart w:id="3" w:name="_Toc160019961"/>
-      <w:r>
-        <w:lastRenderedPageBreak/>
+      <w:bookmarkStart w:id="3" w:name="_Toc161762296"/>
+      <w:r>
         <w:t>Requisitos Técnicos</w:t>
       </w:r>
       <w:bookmarkEnd w:id="3"/>
@@ -1240,8 +1266,6 @@
           <w:numId w:val="5"/>
         </w:numPr>
       </w:pPr>
-      <w:bookmarkStart w:id="4" w:name="_GoBack"/>
-      <w:bookmarkEnd w:id="4"/>
       <w:r>
         <w:t>Conexión a internet</w:t>
       </w:r>
@@ -1402,16 +1426,9 @@
     <w:p/>
     <w:p/>
     <w:p/>
-    <w:p/>
-    <w:p>
-      <w:pPr>
-        <w:pStyle w:val="Ttulo1"/>
+    <w:p>
+      <w:pPr>
         <w:ind w:left="0"/>
-        <w:jc w:val="both"/>
-        <w:rPr>
-          <w:rFonts w:eastAsiaTheme="minorHAnsi" w:cstheme="minorBidi"/>
-          <w:szCs w:val="22"/>
-        </w:rPr>
       </w:pPr>
     </w:p>
     <w:p>
@@ -1422,25 +1439,25 @@
           <w:numId w:val="1"/>
         </w:numPr>
       </w:pPr>
-      <w:bookmarkStart w:id="5" w:name="_Toc160019962"/>
+      <w:bookmarkStart w:id="4" w:name="_Toc161762297"/>
       <w:r>
         <w:t>Modo de uso</w:t>
       </w:r>
+      <w:bookmarkEnd w:id="4"/>
+      <w:r>
+        <w:t xml:space="preserve"> </w:t>
+      </w:r>
+    </w:p>
+    <w:p/>
+    <w:p>
+      <w:pPr>
+        <w:pStyle w:val="Ttulo2"/>
+      </w:pPr>
+      <w:bookmarkStart w:id="5" w:name="_Toc161762298"/>
+      <w:r>
+        <w:t>4.1 Pasos para los registros de los usuarios</w:t>
+      </w:r>
       <w:bookmarkEnd w:id="5"/>
-      <w:r>
-        <w:t xml:space="preserve"> </w:t>
-      </w:r>
-    </w:p>
-    <w:p/>
-    <w:p>
-      <w:pPr>
-        <w:pStyle w:val="Ttulo2"/>
-      </w:pPr>
-      <w:bookmarkStart w:id="6" w:name="_Toc160019963"/>
-      <w:r>
-        <w:t>4.1 Pasos para los registros de los usuarios</w:t>
-      </w:r>
-      <w:bookmarkEnd w:id="6"/>
     </w:p>
     <w:p/>
     <w:p>
@@ -1452,39 +1469,34 @@
         </w:numPr>
       </w:pPr>
       <w:r>
+        <w:t xml:space="preserve">En la </w:t>
+      </w:r>
+      <w:r>
+        <w:t>página</w:t>
+      </w:r>
+      <w:r>
+        <w:t xml:space="preserve"> principal se encuentra el menú de inicio </w:t>
+      </w:r>
+      <w:r>
+        <w:t>con los botones de</w:t>
+      </w:r>
+      <w:r>
+        <w:t xml:space="preserve"> médicos, pacientes e ingresos</w:t>
+      </w:r>
+      <w:r>
+        <w:t>.</w:t>
+      </w:r>
+    </w:p>
+    <w:p>
+      <w:r>
         <w:rPr>
           <w:noProof/>
         </w:rPr>
         <w:drawing>
-          <wp:anchor distT="0" distB="0" distL="114300" distR="114300" simplePos="0" relativeHeight="251663360" behindDoc="1" locked="0" layoutInCell="1" allowOverlap="1">
-            <wp:simplePos x="0" y="0"/>
-            <wp:positionH relativeFrom="margin">
-              <wp:posOffset>833120</wp:posOffset>
-            </wp:positionH>
-            <wp:positionV relativeFrom="paragraph">
-              <wp:posOffset>603250</wp:posOffset>
-            </wp:positionV>
-            <wp:extent cx="4331335" cy="2152650"/>
-            <wp:effectExtent l="152400" t="152400" r="354965" b="361950"/>
-            <wp:wrapTight wrapText="bothSides">
-              <wp:wrapPolygon edited="0">
-                <wp:start x="380" y="-1529"/>
-                <wp:lineTo x="-760" y="-1147"/>
-                <wp:lineTo x="-760" y="22365"/>
-                <wp:lineTo x="-475" y="23320"/>
-                <wp:lineTo x="855" y="24658"/>
-                <wp:lineTo x="950" y="25041"/>
-                <wp:lineTo x="21565" y="25041"/>
-                <wp:lineTo x="21660" y="24658"/>
-                <wp:lineTo x="22895" y="23320"/>
-                <wp:lineTo x="23275" y="20453"/>
-                <wp:lineTo x="23275" y="1912"/>
-                <wp:lineTo x="22135" y="-956"/>
-                <wp:lineTo x="22040" y="-1529"/>
-                <wp:lineTo x="380" y="-1529"/>
-              </wp:wrapPolygon>
-            </wp:wrapTight>
-            <wp:docPr id="1" name="Imagen 1"/>
+          <wp:inline distT="0" distB="0" distL="0" distR="0">
+            <wp:extent cx="4381168" cy="2463017"/>
+            <wp:effectExtent l="0" t="0" r="635" b="0"/>
+            <wp:docPr id="2007919271" name="Imagen 1"/>
             <wp:cNvGraphicFramePr>
               <a:graphicFrameLocks xmlns:a="http://schemas.openxmlformats.org/drawingml/2006/main" noChangeAspect="1"/>
             </wp:cNvGraphicFramePr>
@@ -1492,7 +1504,7 @@
               <a:graphicData uri="http://schemas.openxmlformats.org/drawingml/2006/picture">
                 <pic:pic xmlns:pic="http://schemas.openxmlformats.org/drawingml/2006/picture">
                   <pic:nvPicPr>
-                    <pic:cNvPr id="1" name="image.png"/>
+                    <pic:cNvPr id="2007919271" name="Imagen 2007919271"/>
                     <pic:cNvPicPr/>
                   </pic:nvPicPr>
                   <pic:blipFill>
@@ -1510,58 +1522,18 @@
                   <pic:spPr>
                     <a:xfrm>
                       <a:off x="0" y="0"/>
-                      <a:ext cx="4331335" cy="2152650"/>
+                      <a:ext cx="4403270" cy="2475442"/>
                     </a:xfrm>
                     <a:prstGeom prst="rect">
                       <a:avLst/>
                     </a:prstGeom>
-                    <a:ln>
-                      <a:noFill/>
-                    </a:ln>
-                    <a:effectLst>
-                      <a:outerShdw blurRad="292100" dist="139700" dir="2700000" algn="tl" rotWithShape="0">
-                        <a:srgbClr val="333333">
-                          <a:alpha val="65000"/>
-                        </a:srgbClr>
-                      </a:outerShdw>
-                    </a:effectLst>
                   </pic:spPr>
                 </pic:pic>
               </a:graphicData>
             </a:graphic>
-            <wp14:sizeRelH relativeFrom="margin">
-              <wp14:pctWidth>0</wp14:pctWidth>
-            </wp14:sizeRelH>
-            <wp14:sizeRelV relativeFrom="margin">
-              <wp14:pctHeight>0</wp14:pctHeight>
-            </wp14:sizeRelV>
-          </wp:anchor>
+          </wp:inline>
         </w:drawing>
       </w:r>
-      <w:r>
-        <w:t xml:space="preserve">En la </w:t>
-      </w:r>
-      <w:r>
-        <w:t>página</w:t>
-      </w:r>
-      <w:r>
-        <w:t xml:space="preserve"> principal se encuentra el menú de inicio </w:t>
-      </w:r>
-      <w:r>
-        <w:t>con los botones de</w:t>
-      </w:r>
-      <w:r>
-        <w:t xml:space="preserve"> médicos, pacientes e ingresos</w:t>
-      </w:r>
-      <w:r>
-        <w:t>.</w:t>
-      </w:r>
-    </w:p>
-    <w:p/>
-    <w:p>
-      <w:pPr>
-        <w:ind w:left="0"/>
-      </w:pPr>
     </w:p>
     <w:p>
       <w:pPr>
@@ -1572,36 +1544,59 @@
         </w:numPr>
       </w:pPr>
       <w:r>
+        <w:t>El usuario (</w:t>
+      </w:r>
+      <w:r>
+        <w:t>listado médicos</w:t>
+      </w:r>
+      <w:r>
+        <w:t>) se va al botón ¨</w:t>
+      </w:r>
+      <w:r>
+        <w:t>ir</w:t>
+      </w:r>
+      <w:r>
+        <w:t xml:space="preserve">¨ </w:t>
+      </w:r>
+      <w:r>
+        <w:t xml:space="preserve">y </w:t>
+      </w:r>
+      <w:r>
+        <w:t>encontrará</w:t>
+      </w:r>
+      <w:r>
+        <w:t xml:space="preserve"> el listado de los médicos registrados, para crear un nuevo </w:t>
+      </w:r>
+      <w:r>
+        <w:t xml:space="preserve">registro en la parte </w:t>
+      </w:r>
+      <w:r>
+        <w:t>izquierda</w:t>
+      </w:r>
+      <w:r>
+        <w:t xml:space="preserve"> de la esquina se encontrará un botón “Agregar un nuevo medico”</w:t>
+      </w:r>
+    </w:p>
+    <w:p>
+      <w:pPr>
+        <w:pStyle w:val="Prrafodelista"/>
+        <w:ind w:left="1778"/>
+      </w:pPr>
+    </w:p>
+    <w:p>
+      <w:pPr>
+        <w:pStyle w:val="Prrafodelista"/>
+        <w:ind w:left="1778"/>
+      </w:pPr>
+      <w:r>
         <w:rPr>
           <w:noProof/>
         </w:rPr>
         <w:drawing>
-          <wp:anchor distT="0" distB="0" distL="114300" distR="114300" simplePos="0" relativeHeight="251660288" behindDoc="1" locked="0" layoutInCell="1" allowOverlap="1">
-            <wp:simplePos x="0" y="0"/>
-            <wp:positionH relativeFrom="margin">
-              <wp:align>right</wp:align>
-            </wp:positionH>
-            <wp:positionV relativeFrom="paragraph">
-              <wp:posOffset>939165</wp:posOffset>
-            </wp:positionV>
-            <wp:extent cx="4591050" cy="2299335"/>
-            <wp:effectExtent l="152400" t="152400" r="361950" b="367665"/>
-            <wp:wrapTight wrapText="bothSides">
-              <wp:wrapPolygon edited="0">
-                <wp:start x="359" y="-1432"/>
-                <wp:lineTo x="-717" y="-1074"/>
-                <wp:lineTo x="-717" y="22370"/>
-                <wp:lineTo x="896" y="24875"/>
-                <wp:lineTo x="21600" y="24875"/>
-                <wp:lineTo x="21690" y="24517"/>
-                <wp:lineTo x="23124" y="22012"/>
-                <wp:lineTo x="23213" y="1790"/>
-                <wp:lineTo x="22138" y="-895"/>
-                <wp:lineTo x="22048" y="-1432"/>
-                <wp:lineTo x="359" y="-1432"/>
-              </wp:wrapPolygon>
-            </wp:wrapTight>
-            <wp:docPr id="4" name="Imagen 4"/>
+          <wp:inline distT="0" distB="0" distL="0" distR="0">
+            <wp:extent cx="4446282" cy="2598169"/>
+            <wp:effectExtent l="0" t="0" r="0" b="0"/>
+            <wp:docPr id="18651676" name="Imagen 2"/>
             <wp:cNvGraphicFramePr>
               <a:graphicFrameLocks xmlns:a="http://schemas.openxmlformats.org/drawingml/2006/main" noChangeAspect="1"/>
             </wp:cNvGraphicFramePr>
@@ -1609,7 +1604,7 @@
               <a:graphicData uri="http://schemas.openxmlformats.org/drawingml/2006/picture">
                 <pic:pic xmlns:pic="http://schemas.openxmlformats.org/drawingml/2006/picture">
                   <pic:nvPicPr>
-                    <pic:cNvPr id="4" name="image.png"/>
+                    <pic:cNvPr id="18651676" name="Imagen 18651676"/>
                     <pic:cNvPicPr/>
                   </pic:nvPicPr>
                   <pic:blipFill>
@@ -1627,48 +1622,17 @@
                   <pic:spPr>
                     <a:xfrm>
                       <a:off x="0" y="0"/>
-                      <a:ext cx="4591050" cy="2299335"/>
+                      <a:ext cx="4469645" cy="2611821"/>
                     </a:xfrm>
                     <a:prstGeom prst="rect">
                       <a:avLst/>
                     </a:prstGeom>
-                    <a:ln>
-                      <a:noFill/>
-                    </a:ln>
-                    <a:effectLst>
-                      <a:outerShdw blurRad="292100" dist="139700" dir="2700000" algn="tl" rotWithShape="0">
-                        <a:srgbClr val="333333">
-                          <a:alpha val="65000"/>
-                        </a:srgbClr>
-                      </a:outerShdw>
-                    </a:effectLst>
                   </pic:spPr>
                 </pic:pic>
               </a:graphicData>
             </a:graphic>
-            <wp14:sizeRelH relativeFrom="margin">
-              <wp14:pctWidth>0</wp14:pctWidth>
-            </wp14:sizeRelH>
-            <wp14:sizeRelV relativeFrom="margin">
-              <wp14:pctHeight>0</wp14:pctHeight>
-            </wp14:sizeRelV>
-          </wp:anchor>
+          </wp:inline>
         </w:drawing>
-      </w:r>
-      <w:r>
-        <w:t xml:space="preserve">El usuario (medico) se va al botón ¨Médicos¨ </w:t>
-      </w:r>
-      <w:r>
-        <w:t xml:space="preserve">y </w:t>
-      </w:r>
-      <w:r>
-        <w:t>encontrará</w:t>
-      </w:r>
-      <w:r>
-        <w:t xml:space="preserve"> el listado de los médicos registrados, para crear un nuevo </w:t>
-      </w:r>
-      <w:r>
-        <w:t>registro en la parte derecha de la esquina se encontrará un botón “Agregar un nuevo medico”</w:t>
       </w:r>
     </w:p>
     <w:p>
@@ -1685,38 +1649,36 @@
         </w:numPr>
       </w:pPr>
       <w:r>
+        <w:lastRenderedPageBreak/>
+        <w:t xml:space="preserve">Al dar clic en el botón “Agregar un nuevo medico” aparecerá el formulario para registrarse deberá llenar los campos completos con los datos personales requeridos al terminar seleccione el botón </w:t>
+      </w:r>
+      <w:r>
+        <w:t>“Enviar”.</w:t>
+      </w:r>
+      <w:r>
+        <w:t xml:space="preserve"> </w:t>
+      </w:r>
+    </w:p>
+    <w:p>
+      <w:pPr>
+        <w:pStyle w:val="Prrafodelista"/>
+        <w:ind w:left="1778"/>
+      </w:pPr>
+    </w:p>
+    <w:p>
+      <w:pPr>
+        <w:pStyle w:val="Prrafodelista"/>
+        <w:ind w:left="1778"/>
+      </w:pPr>
+      <w:r>
         <w:rPr>
           <w:noProof/>
         </w:rPr>
-        <w:lastRenderedPageBreak/>
         <w:drawing>
-          <wp:anchor distT="0" distB="0" distL="114300" distR="114300" simplePos="0" relativeHeight="251659264" behindDoc="0" locked="0" layoutInCell="1" allowOverlap="1" wp14:anchorId="0A7C3C90">
-            <wp:simplePos x="0" y="0"/>
-            <wp:positionH relativeFrom="column">
-              <wp:posOffset>795020</wp:posOffset>
-            </wp:positionH>
-            <wp:positionV relativeFrom="paragraph">
-              <wp:posOffset>909320</wp:posOffset>
-            </wp:positionV>
-            <wp:extent cx="4662170" cy="2314575"/>
-            <wp:effectExtent l="152400" t="152400" r="367030" b="371475"/>
-            <wp:wrapThrough wrapText="bothSides">
-              <wp:wrapPolygon edited="0">
-                <wp:start x="353" y="-1422"/>
-                <wp:lineTo x="-706" y="-1067"/>
-                <wp:lineTo x="-706" y="22400"/>
-                <wp:lineTo x="883" y="24533"/>
-                <wp:lineTo x="883" y="24889"/>
-                <wp:lineTo x="21624" y="24889"/>
-                <wp:lineTo x="21712" y="24533"/>
-                <wp:lineTo x="23124" y="21867"/>
-                <wp:lineTo x="23212" y="1778"/>
-                <wp:lineTo x="22153" y="-889"/>
-                <wp:lineTo x="22065" y="-1422"/>
-                <wp:lineTo x="353" y="-1422"/>
-              </wp:wrapPolygon>
-            </wp:wrapThrough>
-            <wp:docPr id="5" name="Imagen 5"/>
+          <wp:inline distT="0" distB="0" distL="0" distR="0">
+            <wp:extent cx="4216897" cy="2370668"/>
+            <wp:effectExtent l="0" t="0" r="0" b="0"/>
+            <wp:docPr id="1490182918" name="Imagen 3"/>
             <wp:cNvGraphicFramePr>
               <a:graphicFrameLocks xmlns:a="http://schemas.openxmlformats.org/drawingml/2006/main" noChangeAspect="1"/>
             </wp:cNvGraphicFramePr>
@@ -1724,7 +1686,7 @@
               <a:graphicData uri="http://schemas.openxmlformats.org/drawingml/2006/picture">
                 <pic:pic xmlns:pic="http://schemas.openxmlformats.org/drawingml/2006/picture">
                   <pic:nvPicPr>
-                    <pic:cNvPr id="5" name="image (1).png"/>
+                    <pic:cNvPr id="1490182918" name="Imagen 1490182918"/>
                     <pic:cNvPicPr/>
                   </pic:nvPicPr>
                   <pic:blipFill>
@@ -1742,49 +1704,18 @@
                   <pic:spPr>
                     <a:xfrm>
                       <a:off x="0" y="0"/>
-                      <a:ext cx="4662170" cy="2314575"/>
+                      <a:ext cx="4231723" cy="2379003"/>
                     </a:xfrm>
                     <a:prstGeom prst="rect">
                       <a:avLst/>
                     </a:prstGeom>
-                    <a:ln>
-                      <a:noFill/>
-                    </a:ln>
-                    <a:effectLst>
-                      <a:outerShdw blurRad="292100" dist="139700" dir="2700000" algn="tl" rotWithShape="0">
-                        <a:srgbClr val="333333">
-                          <a:alpha val="65000"/>
-                        </a:srgbClr>
-                      </a:outerShdw>
-                    </a:effectLst>
                   </pic:spPr>
                 </pic:pic>
               </a:graphicData>
             </a:graphic>
-            <wp14:sizeRelH relativeFrom="margin">
-              <wp14:pctWidth>0</wp14:pctWidth>
-            </wp14:sizeRelH>
-            <wp14:sizeRelV relativeFrom="margin">
-              <wp14:pctHeight>0</wp14:pctHeight>
-            </wp14:sizeRelV>
-          </wp:anchor>
+          </wp:inline>
         </w:drawing>
       </w:r>
-      <w:r>
-        <w:t xml:space="preserve">Al dar clic en el botón “Agregar un nuevo medico” aparecerá el formulario para registrarse deberá llenar los campos completos con los datos personales requeridos al terminar seleccione el botón </w:t>
-      </w:r>
-      <w:r>
-        <w:t>“Enviar”.</w:t>
-      </w:r>
-      <w:r>
-        <w:t xml:space="preserve"> </w:t>
-      </w:r>
-    </w:p>
-    <w:p>
-      <w:pPr>
-        <w:pStyle w:val="Prrafodelista"/>
-        <w:ind w:left="1778"/>
-      </w:pPr>
     </w:p>
     <w:p>
       <w:pPr>
@@ -1801,45 +1732,47 @@
         </w:numPr>
       </w:pPr>
       <w:r>
-        <w:t>El usuario (paciente) se va al botón ¨Pacientes¨ y encontrará el listado de los pacientes registrados, para crear un nuevo registro en la parte derecha de la esquina se encontrará un botón “Agregar un nuevo paciente”</w:t>
-      </w:r>
-    </w:p>
-    <w:p>
-      <w:pPr>
-        <w:ind w:left="0"/>
+        <w:t>El usuario (</w:t>
+      </w:r>
+      <w:r>
+        <w:t xml:space="preserve">listado </w:t>
+      </w:r>
+      <w:r>
+        <w:t>paciente</w:t>
+      </w:r>
+      <w:r>
+        <w:t>s</w:t>
+      </w:r>
+      <w:r>
+        <w:t>) se va al botón ¨</w:t>
+      </w:r>
+      <w:r>
+        <w:t>ir</w:t>
+      </w:r>
+      <w:r>
+        <w:t>¨ y encontrará el listado de los pacientes registrados, para crear un nuevo registro en la parte derecha de la esquina se encontrará un botón “Agregar un nuevo paciente”</w:t>
+      </w:r>
+    </w:p>
+    <w:p>
+      <w:pPr>
+        <w:pStyle w:val="Prrafodelista"/>
+        <w:ind w:left="1778"/>
+      </w:pPr>
+    </w:p>
+    <w:p>
+      <w:pPr>
+        <w:pStyle w:val="Prrafodelista"/>
+        <w:ind w:left="1778"/>
       </w:pPr>
       <w:r>
         <w:rPr>
           <w:noProof/>
         </w:rPr>
         <w:drawing>
-          <wp:anchor distT="0" distB="0" distL="114300" distR="114300" simplePos="0" relativeHeight="251667456" behindDoc="1" locked="0" layoutInCell="1" allowOverlap="1" wp14:anchorId="1FA20609" wp14:editId="25CE4709">
-            <wp:simplePos x="0" y="0"/>
-            <wp:positionH relativeFrom="margin">
-              <wp:posOffset>623570</wp:posOffset>
-            </wp:positionH>
-            <wp:positionV relativeFrom="paragraph">
-              <wp:posOffset>81915</wp:posOffset>
-            </wp:positionV>
-            <wp:extent cx="4979035" cy="2647950"/>
-            <wp:effectExtent l="152400" t="152400" r="354965" b="361950"/>
-            <wp:wrapTight wrapText="bothSides">
-              <wp:wrapPolygon edited="0">
-                <wp:start x="331" y="-1243"/>
-                <wp:lineTo x="-661" y="-932"/>
-                <wp:lineTo x="-661" y="22222"/>
-                <wp:lineTo x="331" y="23931"/>
-                <wp:lineTo x="826" y="24397"/>
-                <wp:lineTo x="21570" y="24397"/>
-                <wp:lineTo x="22148" y="23931"/>
-                <wp:lineTo x="23057" y="21600"/>
-                <wp:lineTo x="23057" y="1554"/>
-                <wp:lineTo x="22066" y="-777"/>
-                <wp:lineTo x="21983" y="-1243"/>
-                <wp:lineTo x="331" y="-1243"/>
-              </wp:wrapPolygon>
-            </wp:wrapTight>
-            <wp:docPr id="10" name="Imagen 10"/>
+          <wp:inline distT="0" distB="0" distL="0" distR="0">
+            <wp:extent cx="4352070" cy="2446660"/>
+            <wp:effectExtent l="0" t="0" r="0" b="0"/>
+            <wp:docPr id="69363533" name="Imagen 4"/>
             <wp:cNvGraphicFramePr>
               <a:graphicFrameLocks xmlns:a="http://schemas.openxmlformats.org/drawingml/2006/main" noChangeAspect="1"/>
             </wp:cNvGraphicFramePr>
@@ -1847,7 +1780,7 @@
               <a:graphicData uri="http://schemas.openxmlformats.org/drawingml/2006/picture">
                 <pic:pic xmlns:pic="http://schemas.openxmlformats.org/drawingml/2006/picture">
                   <pic:nvPicPr>
-                    <pic:cNvPr id="7" name="image (3).png"/>
+                    <pic:cNvPr id="69363533" name="Imagen 69363533"/>
                     <pic:cNvPicPr/>
                   </pic:nvPicPr>
                   <pic:blipFill>
@@ -1865,38 +1798,77 @@
                   <pic:spPr>
                     <a:xfrm>
                       <a:off x="0" y="0"/>
-                      <a:ext cx="4979035" cy="2647950"/>
+                      <a:ext cx="4377388" cy="2460894"/>
                     </a:xfrm>
                     <a:prstGeom prst="rect">
                       <a:avLst/>
                     </a:prstGeom>
-                    <a:ln>
-                      <a:noFill/>
-                    </a:ln>
-                    <a:effectLst>
-                      <a:outerShdw blurRad="292100" dist="139700" dir="2700000" algn="tl" rotWithShape="0">
-                        <a:srgbClr val="333333">
-                          <a:alpha val="65000"/>
-                        </a:srgbClr>
-                      </a:outerShdw>
-                    </a:effectLst>
                   </pic:spPr>
                 </pic:pic>
               </a:graphicData>
             </a:graphic>
-            <wp14:sizeRelH relativeFrom="margin">
-              <wp14:pctWidth>0</wp14:pctWidth>
-            </wp14:sizeRelH>
-            <wp14:sizeRelV relativeFrom="margin">
-              <wp14:pctHeight>0</wp14:pctHeight>
-            </wp14:sizeRelV>
-          </wp:anchor>
+          </wp:inline>
         </w:drawing>
       </w:r>
     </w:p>
     <w:p>
       <w:pPr>
-        <w:ind w:left="0"/>
+        <w:pStyle w:val="Prrafodelista"/>
+        <w:ind w:left="1778"/>
+      </w:pPr>
+    </w:p>
+    <w:p>
+      <w:pPr>
+        <w:pStyle w:val="Prrafodelista"/>
+        <w:ind w:left="1778"/>
+      </w:pPr>
+    </w:p>
+    <w:p>
+      <w:pPr>
+        <w:pStyle w:val="Prrafodelista"/>
+        <w:ind w:left="1778"/>
+      </w:pPr>
+    </w:p>
+    <w:p>
+      <w:pPr>
+        <w:pStyle w:val="Prrafodelista"/>
+        <w:ind w:left="1778"/>
+      </w:pPr>
+    </w:p>
+    <w:p>
+      <w:pPr>
+        <w:pStyle w:val="Prrafodelista"/>
+        <w:ind w:left="1778"/>
+      </w:pPr>
+    </w:p>
+    <w:p>
+      <w:pPr>
+        <w:pStyle w:val="Prrafodelista"/>
+        <w:ind w:left="1778"/>
+      </w:pPr>
+    </w:p>
+    <w:p>
+      <w:pPr>
+        <w:pStyle w:val="Prrafodelista"/>
+        <w:ind w:left="1778"/>
+      </w:pPr>
+    </w:p>
+    <w:p>
+      <w:pPr>
+        <w:pStyle w:val="Prrafodelista"/>
+        <w:ind w:left="1778"/>
+      </w:pPr>
+    </w:p>
+    <w:p>
+      <w:pPr>
+        <w:pStyle w:val="Prrafodelista"/>
+        <w:ind w:left="1778"/>
+      </w:pPr>
+    </w:p>
+    <w:p>
+      <w:pPr>
+        <w:pStyle w:val="Prrafodelista"/>
+        <w:ind w:left="1778"/>
       </w:pPr>
     </w:p>
     <w:p>
@@ -1908,38 +1880,32 @@
         </w:numPr>
       </w:pPr>
       <w:r>
+        <w:lastRenderedPageBreak/>
+        <w:t xml:space="preserve"> Si el usuario intenta eliminar un paciente se </w:t>
+      </w:r>
+      <w:proofErr w:type="gramStart"/>
+      <w:r>
+        <w:t>mostrara</w:t>
+      </w:r>
+      <w:proofErr w:type="gramEnd"/>
+      <w:r>
+        <w:t xml:space="preserve"> un aviso si el paciente tiene un ingreso habilitado no podrá eliminarlo, para eliminar un registro de paciente seleccionar “ir a listado de ingreso” y eliminar.</w:t>
+      </w:r>
+    </w:p>
+    <w:p>
+      <w:pPr>
+        <w:pStyle w:val="Prrafodelista"/>
+        <w:ind w:left="1778"/>
+      </w:pPr>
+      <w:r>
         <w:rPr>
           <w:noProof/>
         </w:rPr>
-        <w:lastRenderedPageBreak/>
         <w:drawing>
-          <wp:anchor distT="0" distB="0" distL="114300" distR="114300" simplePos="0" relativeHeight="251662336" behindDoc="1" locked="0" layoutInCell="1" allowOverlap="1">
-            <wp:simplePos x="0" y="0"/>
-            <wp:positionH relativeFrom="column">
-              <wp:posOffset>737235</wp:posOffset>
-            </wp:positionH>
-            <wp:positionV relativeFrom="paragraph">
-              <wp:posOffset>974090</wp:posOffset>
-            </wp:positionV>
-            <wp:extent cx="4782820" cy="2371725"/>
-            <wp:effectExtent l="152400" t="152400" r="360680" b="371475"/>
-            <wp:wrapTight wrapText="bothSides">
-              <wp:wrapPolygon edited="0">
-                <wp:start x="344" y="-1388"/>
-                <wp:lineTo x="-688" y="-1041"/>
-                <wp:lineTo x="-688" y="22381"/>
-                <wp:lineTo x="-86" y="23942"/>
-                <wp:lineTo x="860" y="24810"/>
-                <wp:lineTo x="21594" y="24810"/>
-                <wp:lineTo x="22541" y="23942"/>
-                <wp:lineTo x="23143" y="21340"/>
-                <wp:lineTo x="23143" y="1735"/>
-                <wp:lineTo x="22110" y="-867"/>
-                <wp:lineTo x="22024" y="-1388"/>
-                <wp:lineTo x="344" y="-1388"/>
-              </wp:wrapPolygon>
-            </wp:wrapTight>
-            <wp:docPr id="9" name="Imagen 9"/>
+          <wp:inline distT="0" distB="0" distL="0" distR="0">
+            <wp:extent cx="3999793" cy="2574950"/>
+            <wp:effectExtent l="0" t="0" r="1270" b="0"/>
+            <wp:docPr id="2126953665" name="Imagen 10"/>
             <wp:cNvGraphicFramePr>
               <a:graphicFrameLocks xmlns:a="http://schemas.openxmlformats.org/drawingml/2006/main" noChangeAspect="1"/>
             </wp:cNvGraphicFramePr>
@@ -1947,7 +1913,7 @@
               <a:graphicData uri="http://schemas.openxmlformats.org/drawingml/2006/picture">
                 <pic:pic xmlns:pic="http://schemas.openxmlformats.org/drawingml/2006/picture">
                   <pic:nvPicPr>
-                    <pic:cNvPr id="9" name="image (2).png"/>
+                    <pic:cNvPr id="2126953665" name="Imagen 2126953665"/>
                     <pic:cNvPicPr/>
                   </pic:nvPicPr>
                   <pic:blipFill>
@@ -1965,43 +1931,18 @@
                   <pic:spPr>
                     <a:xfrm>
                       <a:off x="0" y="0"/>
-                      <a:ext cx="4782820" cy="2371725"/>
+                      <a:ext cx="4050099" cy="2607336"/>
                     </a:xfrm>
                     <a:prstGeom prst="rect">
                       <a:avLst/>
                     </a:prstGeom>
-                    <a:ln>
-                      <a:noFill/>
-                    </a:ln>
-                    <a:effectLst>
-                      <a:outerShdw blurRad="292100" dist="139700" dir="2700000" algn="tl" rotWithShape="0">
-                        <a:srgbClr val="333333">
-                          <a:alpha val="65000"/>
-                        </a:srgbClr>
-                      </a:outerShdw>
-                    </a:effectLst>
                   </pic:spPr>
                 </pic:pic>
               </a:graphicData>
             </a:graphic>
-            <wp14:sizeRelH relativeFrom="margin">
-              <wp14:pctWidth>0</wp14:pctWidth>
-            </wp14:sizeRelH>
-            <wp14:sizeRelV relativeFrom="margin">
-              <wp14:pctHeight>0</wp14:pctHeight>
-            </wp14:sizeRelV>
-          </wp:anchor>
+          </wp:inline>
         </w:drawing>
       </w:r>
-      <w:r>
-        <w:t xml:space="preserve">Al dar clic en el botón “Agregar un nuevo paciente” aparecerá el formulario para registrarse deberá llenar los campos completos con los datos personales requeridos al terminar seleccione el botón “Enviar”. </w:t>
-      </w:r>
-    </w:p>
-    <w:p>
-      <w:pPr>
-        <w:pStyle w:val="Prrafodelista"/>
-        <w:ind w:left="1778"/>
-      </w:pPr>
     </w:p>
     <w:p>
       <w:pPr>
@@ -2017,7 +1958,404 @@
           <w:numId w:val="6"/>
         </w:numPr>
       </w:pPr>
-    </w:p>
+      <w:r>
+        <w:t xml:space="preserve">Al dar clic en el botón “Agregar un nuevo paciente” aparecerá el formulario para registrarse deberá llenar los campos completos con los datos personales requeridos al terminar seleccione el botón “Enviar”. </w:t>
+      </w:r>
+    </w:p>
+    <w:p>
+      <w:pPr>
+        <w:pStyle w:val="Prrafodelista"/>
+        <w:ind w:left="1778"/>
+      </w:pPr>
+      <w:r>
+        <w:rPr>
+          <w:noProof/>
+        </w:rPr>
+        <w:drawing>
+          <wp:inline distT="0" distB="0" distL="0" distR="0">
+            <wp:extent cx="4243084" cy="2385391"/>
+            <wp:effectExtent l="0" t="0" r="5080" b="0"/>
+            <wp:docPr id="667684117" name="Imagen 5"/>
+            <wp:cNvGraphicFramePr>
+              <a:graphicFrameLocks xmlns:a="http://schemas.openxmlformats.org/drawingml/2006/main" noChangeAspect="1"/>
+            </wp:cNvGraphicFramePr>
+            <a:graphic xmlns:a="http://schemas.openxmlformats.org/drawingml/2006/main">
+              <a:graphicData uri="http://schemas.openxmlformats.org/drawingml/2006/picture">
+                <pic:pic xmlns:pic="http://schemas.openxmlformats.org/drawingml/2006/picture">
+                  <pic:nvPicPr>
+                    <pic:cNvPr id="667684117" name="Imagen 667684117"/>
+                    <pic:cNvPicPr/>
+                  </pic:nvPicPr>
+                  <pic:blipFill>
+                    <a:blip r:embed="rId14" cstate="print">
+                      <a:extLst>
+                        <a:ext uri="{28A0092B-C50C-407E-A947-70E740481C1C}">
+                          <a14:useLocalDpi xmlns:a14="http://schemas.microsoft.com/office/drawing/2010/main" val="0"/>
+                        </a:ext>
+                      </a:extLst>
+                    </a:blip>
+                    <a:stretch>
+                      <a:fillRect/>
+                    </a:stretch>
+                  </pic:blipFill>
+                  <pic:spPr>
+                    <a:xfrm>
+                      <a:off x="0" y="0"/>
+                      <a:ext cx="4305590" cy="2420531"/>
+                    </a:xfrm>
+                    <a:prstGeom prst="rect">
+                      <a:avLst/>
+                    </a:prstGeom>
+                  </pic:spPr>
+                </pic:pic>
+              </a:graphicData>
+            </a:graphic>
+          </wp:inline>
+        </w:drawing>
+      </w:r>
+    </w:p>
+    <w:p>
+      <w:pPr>
+        <w:pStyle w:val="Prrafodelista"/>
+        <w:ind w:left="1778"/>
+      </w:pPr>
+    </w:p>
+    <w:p>
+      <w:pPr>
+        <w:pStyle w:val="Prrafodelista"/>
+        <w:ind w:left="1778"/>
+      </w:pPr>
+    </w:p>
+    <w:p>
+      <w:pPr>
+        <w:pStyle w:val="Prrafodelista"/>
+        <w:ind w:left="1778"/>
+      </w:pPr>
+    </w:p>
+    <w:p>
+      <w:pPr>
+        <w:pStyle w:val="Prrafodelista"/>
+        <w:ind w:left="1778"/>
+      </w:pPr>
+    </w:p>
+    <w:p>
+      <w:pPr>
+        <w:pStyle w:val="Prrafodelista"/>
+        <w:ind w:left="1778"/>
+      </w:pPr>
+    </w:p>
+    <w:p>
+      <w:pPr>
+        <w:pStyle w:val="Prrafodelista"/>
+        <w:ind w:left="1778"/>
+      </w:pPr>
+    </w:p>
+    <w:p>
+      <w:pPr>
+        <w:pStyle w:val="Prrafodelista"/>
+        <w:ind w:left="1778"/>
+      </w:pPr>
+    </w:p>
+    <w:p>
+      <w:pPr>
+        <w:pStyle w:val="Prrafodelista"/>
+        <w:ind w:left="1778"/>
+      </w:pPr>
+    </w:p>
+    <w:p>
+      <w:pPr>
+        <w:pStyle w:val="Prrafodelista"/>
+        <w:ind w:left="1778"/>
+      </w:pPr>
+    </w:p>
+    <w:p>
+      <w:pPr>
+        <w:pStyle w:val="Prrafodelista"/>
+        <w:ind w:left="1778"/>
+      </w:pPr>
+    </w:p>
+    <w:p>
+      <w:pPr>
+        <w:pStyle w:val="Prrafodelista"/>
+        <w:numPr>
+          <w:ilvl w:val="0"/>
+          <w:numId w:val="6"/>
+        </w:numPr>
+      </w:pPr>
+      <w:r>
+        <w:lastRenderedPageBreak/>
+        <w:t xml:space="preserve">El usuario (listado </w:t>
+      </w:r>
+      <w:r>
+        <w:t>ingresos</w:t>
+      </w:r>
+      <w:r>
+        <w:t xml:space="preserve">) se va al botón ¨ir¨ y encontrará el listado de los </w:t>
+      </w:r>
+      <w:r>
+        <w:t>ingresos</w:t>
+      </w:r>
+      <w:r>
+        <w:t xml:space="preserve"> registrados, para crear un nuevo </w:t>
+      </w:r>
+      <w:r>
+        <w:t>ingreso</w:t>
+      </w:r>
+      <w:r>
+        <w:t xml:space="preserve"> en la parte </w:t>
+      </w:r>
+      <w:r>
+        <w:t>izquierda</w:t>
+      </w:r>
+      <w:r>
+        <w:t xml:space="preserve"> de la esquina se encontrará un botón “Agregar </w:t>
+      </w:r>
+      <w:r>
+        <w:t>un nuevo ingresó”.</w:t>
+      </w:r>
+    </w:p>
+    <w:p>
+      <w:pPr>
+        <w:pStyle w:val="Prrafodelista"/>
+        <w:ind w:left="1778"/>
+      </w:pPr>
+      <w:r>
+        <w:rPr>
+          <w:noProof/>
+        </w:rPr>
+        <w:drawing>
+          <wp:inline distT="0" distB="0" distL="0" distR="0">
+            <wp:extent cx="4223258" cy="2374244"/>
+            <wp:effectExtent l="0" t="0" r="6350" b="7620"/>
+            <wp:docPr id="643077270" name="Imagen 6"/>
+            <wp:cNvGraphicFramePr>
+              <a:graphicFrameLocks xmlns:a="http://schemas.openxmlformats.org/drawingml/2006/main" noChangeAspect="1"/>
+            </wp:cNvGraphicFramePr>
+            <a:graphic xmlns:a="http://schemas.openxmlformats.org/drawingml/2006/main">
+              <a:graphicData uri="http://schemas.openxmlformats.org/drawingml/2006/picture">
+                <pic:pic xmlns:pic="http://schemas.openxmlformats.org/drawingml/2006/picture">
+                  <pic:nvPicPr>
+                    <pic:cNvPr id="643077270" name="Imagen 643077270"/>
+                    <pic:cNvPicPr/>
+                  </pic:nvPicPr>
+                  <pic:blipFill>
+                    <a:blip r:embed="rId15" cstate="print">
+                      <a:extLst>
+                        <a:ext uri="{28A0092B-C50C-407E-A947-70E740481C1C}">
+                          <a14:useLocalDpi xmlns:a14="http://schemas.microsoft.com/office/drawing/2010/main" val="0"/>
+                        </a:ext>
+                      </a:extLst>
+                    </a:blip>
+                    <a:stretch>
+                      <a:fillRect/>
+                    </a:stretch>
+                  </pic:blipFill>
+                  <pic:spPr>
+                    <a:xfrm>
+                      <a:off x="0" y="0"/>
+                      <a:ext cx="4240542" cy="2383961"/>
+                    </a:xfrm>
+                    <a:prstGeom prst="rect">
+                      <a:avLst/>
+                    </a:prstGeom>
+                  </pic:spPr>
+                </pic:pic>
+              </a:graphicData>
+            </a:graphic>
+          </wp:inline>
+        </w:drawing>
+      </w:r>
+    </w:p>
+    <w:p>
+      <w:pPr>
+        <w:pStyle w:val="Prrafodelista"/>
+        <w:ind w:left="1778"/>
+      </w:pPr>
+    </w:p>
+    <w:p>
+      <w:pPr>
+        <w:pStyle w:val="Prrafodelista"/>
+        <w:numPr>
+          <w:ilvl w:val="0"/>
+          <w:numId w:val="6"/>
+        </w:numPr>
+      </w:pPr>
+      <w:r>
+        <w:t xml:space="preserve">Al crear un nuevo ingreso, automáticamente aparece en el listado, este se puede “editar” y “eliminar”, en el botón editar estará lo siguiente: los datos de ingreso del usuario y podrá editar cualquier campo de información, cuando haya terminado diríjase al botón “guardar” y se </w:t>
+      </w:r>
+      <w:r>
+        <w:t>actualizará</w:t>
+      </w:r>
+      <w:r>
+        <w:t xml:space="preserve"> la información.</w:t>
+      </w:r>
+    </w:p>
+    <w:p>
+      <w:pPr>
+        <w:pStyle w:val="Prrafodelista"/>
+        <w:ind w:left="1778"/>
+      </w:pPr>
+      <w:r>
+        <w:rPr>
+          <w:noProof/>
+        </w:rPr>
+        <w:drawing>
+          <wp:inline distT="0" distB="0" distL="0" distR="0">
+            <wp:extent cx="4488734" cy="3013863"/>
+            <wp:effectExtent l="0" t="0" r="7620" b="0"/>
+            <wp:docPr id="133358348" name="Imagen 7"/>
+            <wp:cNvGraphicFramePr>
+              <a:graphicFrameLocks xmlns:a="http://schemas.openxmlformats.org/drawingml/2006/main" noChangeAspect="1"/>
+            </wp:cNvGraphicFramePr>
+            <a:graphic xmlns:a="http://schemas.openxmlformats.org/drawingml/2006/main">
+              <a:graphicData uri="http://schemas.openxmlformats.org/drawingml/2006/picture">
+                <pic:pic xmlns:pic="http://schemas.openxmlformats.org/drawingml/2006/picture">
+                  <pic:nvPicPr>
+                    <pic:cNvPr id="133358348" name="Imagen 133358348"/>
+                    <pic:cNvPicPr/>
+                  </pic:nvPicPr>
+                  <pic:blipFill>
+                    <a:blip r:embed="rId16" cstate="print">
+                      <a:extLst>
+                        <a:ext uri="{28A0092B-C50C-407E-A947-70E740481C1C}">
+                          <a14:useLocalDpi xmlns:a14="http://schemas.microsoft.com/office/drawing/2010/main" val="0"/>
+                        </a:ext>
+                      </a:extLst>
+                    </a:blip>
+                    <a:stretch>
+                      <a:fillRect/>
+                    </a:stretch>
+                  </pic:blipFill>
+                  <pic:spPr>
+                    <a:xfrm>
+                      <a:off x="0" y="0"/>
+                      <a:ext cx="4516534" cy="3032529"/>
+                    </a:xfrm>
+                    <a:prstGeom prst="rect">
+                      <a:avLst/>
+                    </a:prstGeom>
+                  </pic:spPr>
+                </pic:pic>
+              </a:graphicData>
+            </a:graphic>
+          </wp:inline>
+        </w:drawing>
+      </w:r>
+    </w:p>
+    <w:p>
+      <w:pPr>
+        <w:pStyle w:val="Prrafodelista"/>
+        <w:ind w:left="1778"/>
+      </w:pPr>
+    </w:p>
+    <w:p>
+      <w:pPr>
+        <w:pStyle w:val="Prrafodelista"/>
+        <w:ind w:left="1778"/>
+      </w:pPr>
+    </w:p>
+    <w:p>
+      <w:pPr>
+        <w:pStyle w:val="Prrafodelista"/>
+        <w:ind w:left="1778"/>
+      </w:pPr>
+    </w:p>
+    <w:p>
+      <w:pPr>
+        <w:pStyle w:val="Prrafodelista"/>
+        <w:ind w:left="1778"/>
+      </w:pPr>
+    </w:p>
+    <w:p>
+      <w:pPr>
+        <w:pStyle w:val="Prrafodelista"/>
+        <w:ind w:left="1778"/>
+      </w:pPr>
+    </w:p>
+    <w:p>
+      <w:pPr>
+        <w:pStyle w:val="Prrafodelista"/>
+        <w:ind w:left="1778"/>
+      </w:pPr>
+    </w:p>
+    <w:p>
+      <w:pPr>
+        <w:pStyle w:val="Prrafodelista"/>
+        <w:ind w:left="1778"/>
+      </w:pPr>
+    </w:p>
+    <w:p>
+      <w:pPr>
+        <w:pStyle w:val="Prrafodelista"/>
+        <w:numPr>
+          <w:ilvl w:val="0"/>
+          <w:numId w:val="6"/>
+        </w:numPr>
+      </w:pPr>
+      <w:r>
+        <w:lastRenderedPageBreak/>
+        <w:t>Si el usuario desea eliminar un registro en cualquier listado se dirige al botón “eliminar” y aparecerá un aviso si esta seguro de eliminar el registro.</w:t>
+      </w:r>
+    </w:p>
+    <w:p>
+      <w:pPr>
+        <w:pStyle w:val="Prrafodelista"/>
+        <w:ind w:left="1778"/>
+      </w:pPr>
+      <w:r>
+        <w:rPr>
+          <w:noProof/>
+        </w:rPr>
+        <w:drawing>
+          <wp:inline distT="0" distB="0" distL="0" distR="0">
+            <wp:extent cx="4450029" cy="2499278"/>
+            <wp:effectExtent l="0" t="0" r="8255" b="0"/>
+            <wp:docPr id="1252728313" name="Imagen 9"/>
+            <wp:cNvGraphicFramePr>
+              <a:graphicFrameLocks xmlns:a="http://schemas.openxmlformats.org/drawingml/2006/main" noChangeAspect="1"/>
+            </wp:cNvGraphicFramePr>
+            <a:graphic xmlns:a="http://schemas.openxmlformats.org/drawingml/2006/main">
+              <a:graphicData uri="http://schemas.openxmlformats.org/drawingml/2006/picture">
+                <pic:pic xmlns:pic="http://schemas.openxmlformats.org/drawingml/2006/picture">
+                  <pic:nvPicPr>
+                    <pic:cNvPr id="1252728313" name="Imagen 1252728313"/>
+                    <pic:cNvPicPr/>
+                  </pic:nvPicPr>
+                  <pic:blipFill>
+                    <a:blip r:embed="rId17">
+                      <a:extLst>
+                        <a:ext uri="{28A0092B-C50C-407E-A947-70E740481C1C}">
+                          <a14:useLocalDpi xmlns:a14="http://schemas.microsoft.com/office/drawing/2010/main" val="0"/>
+                        </a:ext>
+                      </a:extLst>
+                    </a:blip>
+                    <a:stretch>
+                      <a:fillRect/>
+                    </a:stretch>
+                  </pic:blipFill>
+                  <pic:spPr>
+                    <a:xfrm>
+                      <a:off x="0" y="0"/>
+                      <a:ext cx="4466860" cy="2508731"/>
+                    </a:xfrm>
+                    <a:prstGeom prst="rect">
+                      <a:avLst/>
+                    </a:prstGeom>
+                  </pic:spPr>
+                </pic:pic>
+              </a:graphicData>
+            </a:graphic>
+          </wp:inline>
+        </w:drawing>
+      </w:r>
+    </w:p>
+    <w:p>
+      <w:pPr>
+        <w:pStyle w:val="Prrafodelista"/>
+        <w:ind w:left="1778"/>
+      </w:pPr>
+    </w:p>
+    <w:p/>
     <w:p>
       <w:pPr>
         <w:ind w:left="0"/>
@@ -2086,7 +2424,7 @@
       </w:pPr>
     </w:p>
     <w:sectPr>
-      <w:footerReference w:type="default" r:id="rId14"/>
+      <w:footerReference w:type="default" r:id="rId18"/>
       <w:pgSz w:w="11906" w:h="16838"/>
       <w:pgMar w:top="1418" w:right="1418" w:bottom="1418" w:left="1418" w:header="709" w:footer="709" w:gutter="0"/>
       <w:cols w:space="708"/>
@@ -2097,7 +2435,7 @@
 </file>
 
 <file path=word/endnotes.xml><?xml version="1.0" encoding="utf-8"?>
-<w:endnotes xmlns:wpc="http://schemas.microsoft.com/office/word/2010/wordprocessingCanvas" xmlns:cx="http://schemas.microsoft.com/office/drawing/2014/chartex" xmlns:cx1="http://schemas.microsoft.com/office/drawing/2015/9/8/chartex" xmlns:cx2="http://schemas.microsoft.com/office/drawing/2015/10/21/chartex" xmlns:cx3="http://schemas.microsoft.com/office/drawing/2016/5/9/chartex" xmlns:cx4="http://schemas.microsoft.com/office/drawing/2016/5/10/chartex" xmlns:cx5="http://schemas.microsoft.com/office/drawing/2016/5/11/chartex" xmlns:cx6="http://schemas.microsoft.com/office/drawing/2016/5/12/chartex" xmlns:cx7="http://schemas.microsoft.com/office/drawing/2016/5/13/chartex" xmlns:cx8="http://schemas.microsoft.com/office/drawing/2016/5/14/chartex" xmlns:mc="http://schemas.openxmlformats.org/markup-compatibility/2006" xmlns:aink="http://schemas.microsoft.com/office/drawing/2016/ink" xmlns:am3d="http://schemas.microsoft.com/office/drawing/2017/model3d" xmlns:o="urn:schemas-microsoft-com:office:office" xmlns:r="http://schemas.openxmlformats.org/officeDocument/2006/relationships" xmlns:m="http://schemas.openxmlformats.org/officeDocument/2006/math" xmlns:v="urn:schemas-microsoft-com:vml" xmlns:wp14="http://schemas.microsoft.com/office/word/2010/wordprocessingDrawing" xmlns:wp="http://schemas.openxmlformats.org/drawingml/2006/wordprocessingDrawing" xmlns:w10="urn:schemas-microsoft-com:office:word" xmlns:w="http://schemas.openxmlformats.org/wordprocessingml/2006/main" xmlns:w14="http://schemas.microsoft.com/office/word/2010/wordml" xmlns:w15="http://schemas.microsoft.com/office/word/2012/wordml" xmlns:w16cid="http://schemas.microsoft.com/office/word/2016/wordml/cid" xmlns:w16se="http://schemas.microsoft.com/office/word/2015/wordml/symex" xmlns:wpg="http://schemas.microsoft.com/office/word/2010/wordprocessingGroup" xmlns:wpi="http://schemas.microsoft.com/office/word/2010/wordprocessingInk" xmlns:wne="http://schemas.microsoft.com/office/word/2006/wordml" xmlns:wps="http://schemas.microsoft.com/office/word/2010/wordprocessingShape" mc:Ignorable="w14 w15 w16se w16cid wp14">
+<w:endnotes xmlns:wpc="http://schemas.microsoft.com/office/word/2010/wordprocessingCanvas" xmlns:cx="http://schemas.microsoft.com/office/drawing/2014/chartex" xmlns:cx1="http://schemas.microsoft.com/office/drawing/2015/9/8/chartex" xmlns:cx2="http://schemas.microsoft.com/office/drawing/2015/10/21/chartex" xmlns:cx3="http://schemas.microsoft.com/office/drawing/2016/5/9/chartex" xmlns:cx4="http://schemas.microsoft.com/office/drawing/2016/5/10/chartex" xmlns:cx5="http://schemas.microsoft.com/office/drawing/2016/5/11/chartex" xmlns:cx6="http://schemas.microsoft.com/office/drawing/2016/5/12/chartex" xmlns:cx7="http://schemas.microsoft.com/office/drawing/2016/5/13/chartex" xmlns:cx8="http://schemas.microsoft.com/office/drawing/2016/5/14/chartex" xmlns:mc="http://schemas.openxmlformats.org/markup-compatibility/2006" xmlns:aink="http://schemas.microsoft.com/office/drawing/2016/ink" xmlns:am3d="http://schemas.microsoft.com/office/drawing/2017/model3d" xmlns:o="urn:schemas-microsoft-com:office:office" xmlns:oel="http://schemas.microsoft.com/office/2019/extlst" xmlns:r="http://schemas.openxmlformats.org/officeDocument/2006/relationships" xmlns:m="http://schemas.openxmlformats.org/officeDocument/2006/math" xmlns:v="urn:schemas-microsoft-com:vml" xmlns:wp14="http://schemas.microsoft.com/office/word/2010/wordprocessingDrawing" xmlns:wp="http://schemas.openxmlformats.org/drawingml/2006/wordprocessingDrawing" xmlns:w10="urn:schemas-microsoft-com:office:word" xmlns:w="http://schemas.openxmlformats.org/wordprocessingml/2006/main" xmlns:w14="http://schemas.microsoft.com/office/word/2010/wordml" xmlns:w15="http://schemas.microsoft.com/office/word/2012/wordml" xmlns:w16cex="http://schemas.microsoft.com/office/word/2018/wordml/cex" xmlns:w16cid="http://schemas.microsoft.com/office/word/2016/wordml/cid" xmlns:w16="http://schemas.microsoft.com/office/word/2018/wordml" xmlns:w16du="http://schemas.microsoft.com/office/word/2023/wordml/word16du" xmlns:w16sdtdh="http://schemas.microsoft.com/office/word/2020/wordml/sdtdatahash" xmlns:w16se="http://schemas.microsoft.com/office/word/2015/wordml/symex" xmlns:wpg="http://schemas.microsoft.com/office/word/2010/wordprocessingGroup" xmlns:wpi="http://schemas.microsoft.com/office/word/2010/wordprocessingInk" xmlns:wne="http://schemas.microsoft.com/office/word/2006/wordml" xmlns:wps="http://schemas.microsoft.com/office/word/2010/wordprocessingShape" mc:Ignorable="w14 w15 w16se w16cid w16 w16cex w16sdtdh w16du wp14">
   <w:endnote w:type="separator" w:id="-1">
     <w:p>
       <w:pPr>
@@ -2122,7 +2460,7 @@
 </file>
 
 <file path=word/footer1.xml><?xml version="1.0" encoding="utf-8"?>
-<w:ftr xmlns:wpc="http://schemas.microsoft.com/office/word/2010/wordprocessingCanvas" xmlns:cx="http://schemas.microsoft.com/office/drawing/2014/chartex" xmlns:cx1="http://schemas.microsoft.com/office/drawing/2015/9/8/chartex" xmlns:cx2="http://schemas.microsoft.com/office/drawing/2015/10/21/chartex" xmlns:cx3="http://schemas.microsoft.com/office/drawing/2016/5/9/chartex" xmlns:cx4="http://schemas.microsoft.com/office/drawing/2016/5/10/chartex" xmlns:cx5="http://schemas.microsoft.com/office/drawing/2016/5/11/chartex" xmlns:cx6="http://schemas.microsoft.com/office/drawing/2016/5/12/chartex" xmlns:cx7="http://schemas.microsoft.com/office/drawing/2016/5/13/chartex" xmlns:cx8="http://schemas.microsoft.com/office/drawing/2016/5/14/chartex" xmlns:mc="http://schemas.openxmlformats.org/markup-compatibility/2006" xmlns:aink="http://schemas.microsoft.com/office/drawing/2016/ink" xmlns:am3d="http://schemas.microsoft.com/office/drawing/2017/model3d" xmlns:o="urn:schemas-microsoft-com:office:office" xmlns:r="http://schemas.openxmlformats.org/officeDocument/2006/relationships" xmlns:m="http://schemas.openxmlformats.org/officeDocument/2006/math" xmlns:v="urn:schemas-microsoft-com:vml" xmlns:wp14="http://schemas.microsoft.com/office/word/2010/wordprocessingDrawing" xmlns:wp="http://schemas.openxmlformats.org/drawingml/2006/wordprocessingDrawing" xmlns:w10="urn:schemas-microsoft-com:office:word" xmlns:w="http://schemas.openxmlformats.org/wordprocessingml/2006/main" xmlns:w14="http://schemas.microsoft.com/office/word/2010/wordml" xmlns:w15="http://schemas.microsoft.com/office/word/2012/wordml" xmlns:w16cid="http://schemas.microsoft.com/office/word/2016/wordml/cid" xmlns:w16se="http://schemas.microsoft.com/office/word/2015/wordml/symex" xmlns:wpg="http://schemas.microsoft.com/office/word/2010/wordprocessingGroup" xmlns:wpi="http://schemas.microsoft.com/office/word/2010/wordprocessingInk" xmlns:wne="http://schemas.microsoft.com/office/word/2006/wordml" xmlns:wps="http://schemas.microsoft.com/office/word/2010/wordprocessingShape" mc:Ignorable="w14 w15 w16se w16cid wp14">
+<w:ftr xmlns:wpc="http://schemas.microsoft.com/office/word/2010/wordprocessingCanvas" xmlns:cx="http://schemas.microsoft.com/office/drawing/2014/chartex" xmlns:cx1="http://schemas.microsoft.com/office/drawing/2015/9/8/chartex" xmlns:cx2="http://schemas.microsoft.com/office/drawing/2015/10/21/chartex" xmlns:cx3="http://schemas.microsoft.com/office/drawing/2016/5/9/chartex" xmlns:cx4="http://schemas.microsoft.com/office/drawing/2016/5/10/chartex" xmlns:cx5="http://schemas.microsoft.com/office/drawing/2016/5/11/chartex" xmlns:cx6="http://schemas.microsoft.com/office/drawing/2016/5/12/chartex" xmlns:cx7="http://schemas.microsoft.com/office/drawing/2016/5/13/chartex" xmlns:cx8="http://schemas.microsoft.com/office/drawing/2016/5/14/chartex" xmlns:mc="http://schemas.openxmlformats.org/markup-compatibility/2006" xmlns:aink="http://schemas.microsoft.com/office/drawing/2016/ink" xmlns:am3d="http://schemas.microsoft.com/office/drawing/2017/model3d" xmlns:o="urn:schemas-microsoft-com:office:office" xmlns:oel="http://schemas.microsoft.com/office/2019/extlst" xmlns:r="http://schemas.openxmlformats.org/officeDocument/2006/relationships" xmlns:m="http://schemas.openxmlformats.org/officeDocument/2006/math" xmlns:v="urn:schemas-microsoft-com:vml" xmlns:wp14="http://schemas.microsoft.com/office/word/2010/wordprocessingDrawing" xmlns:wp="http://schemas.openxmlformats.org/drawingml/2006/wordprocessingDrawing" xmlns:w10="urn:schemas-microsoft-com:office:word" xmlns:w="http://schemas.openxmlformats.org/wordprocessingml/2006/main" xmlns:w14="http://schemas.microsoft.com/office/word/2010/wordml" xmlns:w15="http://schemas.microsoft.com/office/word/2012/wordml" xmlns:w16cex="http://schemas.microsoft.com/office/word/2018/wordml/cex" xmlns:w16cid="http://schemas.microsoft.com/office/word/2016/wordml/cid" xmlns:w16="http://schemas.microsoft.com/office/word/2018/wordml" xmlns:w16du="http://schemas.microsoft.com/office/word/2023/wordml/word16du" xmlns:w16sdtdh="http://schemas.microsoft.com/office/word/2020/wordml/sdtdatahash" xmlns:w16se="http://schemas.microsoft.com/office/word/2015/wordml/symex" xmlns:wpg="http://schemas.microsoft.com/office/word/2010/wordprocessingGroup" xmlns:wpi="http://schemas.microsoft.com/office/word/2010/wordprocessingInk" xmlns:wne="http://schemas.microsoft.com/office/word/2006/wordml" xmlns:wps="http://schemas.microsoft.com/office/word/2010/wordprocessingShape" mc:Ignorable="w14 w15 w16se w16cid w16 w16cex w16sdtdh w16du wp14">
   <w:sdt>
     <w:sdtPr>
       <w:id w:val="1956284016"/>
@@ -2131,7 +2469,6 @@
         <w:docPartUnique/>
       </w:docPartObj>
     </w:sdtPr>
-    <w:sdtEndPr/>
     <w:sdtContent>
       <w:p>
         <w:pPr>
@@ -2172,7 +2509,7 @@
 </file>
 
 <file path=word/footnotes.xml><?xml version="1.0" encoding="utf-8"?>
-<w:footnotes xmlns:wpc="http://schemas.microsoft.com/office/word/2010/wordprocessingCanvas" xmlns:cx="http://schemas.microsoft.com/office/drawing/2014/chartex" xmlns:cx1="http://schemas.microsoft.com/office/drawing/2015/9/8/chartex" xmlns:cx2="http://schemas.microsoft.com/office/drawing/2015/10/21/chartex" xmlns:cx3="http://schemas.microsoft.com/office/drawing/2016/5/9/chartex" xmlns:cx4="http://schemas.microsoft.com/office/drawing/2016/5/10/chartex" xmlns:cx5="http://schemas.microsoft.com/office/drawing/2016/5/11/chartex" xmlns:cx6="http://schemas.microsoft.com/office/drawing/2016/5/12/chartex" xmlns:cx7="http://schemas.microsoft.com/office/drawing/2016/5/13/chartex" xmlns:cx8="http://schemas.microsoft.com/office/drawing/2016/5/14/chartex" xmlns:mc="http://schemas.openxmlformats.org/markup-compatibility/2006" xmlns:aink="http://schemas.microsoft.com/office/drawing/2016/ink" xmlns:am3d="http://schemas.microsoft.com/office/drawing/2017/model3d" xmlns:o="urn:schemas-microsoft-com:office:office" xmlns:r="http://schemas.openxmlformats.org/officeDocument/2006/relationships" xmlns:m="http://schemas.openxmlformats.org/officeDocument/2006/math" xmlns:v="urn:schemas-microsoft-com:vml" xmlns:wp14="http://schemas.microsoft.com/office/word/2010/wordprocessingDrawing" xmlns:wp="http://schemas.openxmlformats.org/drawingml/2006/wordprocessingDrawing" xmlns:w10="urn:schemas-microsoft-com:office:word" xmlns:w="http://schemas.openxmlformats.org/wordprocessingml/2006/main" xmlns:w14="http://schemas.microsoft.com/office/word/2010/wordml" xmlns:w15="http://schemas.microsoft.com/office/word/2012/wordml" xmlns:w16cid="http://schemas.microsoft.com/office/word/2016/wordml/cid" xmlns:w16se="http://schemas.microsoft.com/office/word/2015/wordml/symex" xmlns:wpg="http://schemas.microsoft.com/office/word/2010/wordprocessingGroup" xmlns:wpi="http://schemas.microsoft.com/office/word/2010/wordprocessingInk" xmlns:wne="http://schemas.microsoft.com/office/word/2006/wordml" xmlns:wps="http://schemas.microsoft.com/office/word/2010/wordprocessingShape" mc:Ignorable="w14 w15 w16se w16cid wp14">
+<w:footnotes xmlns:wpc="http://schemas.microsoft.com/office/word/2010/wordprocessingCanvas" xmlns:cx="http://schemas.microsoft.com/office/drawing/2014/chartex" xmlns:cx1="http://schemas.microsoft.com/office/drawing/2015/9/8/chartex" xmlns:cx2="http://schemas.microsoft.com/office/drawing/2015/10/21/chartex" xmlns:cx3="http://schemas.microsoft.com/office/drawing/2016/5/9/chartex" xmlns:cx4="http://schemas.microsoft.com/office/drawing/2016/5/10/chartex" xmlns:cx5="http://schemas.microsoft.com/office/drawing/2016/5/11/chartex" xmlns:cx6="http://schemas.microsoft.com/office/drawing/2016/5/12/chartex" xmlns:cx7="http://schemas.microsoft.com/office/drawing/2016/5/13/chartex" xmlns:cx8="http://schemas.microsoft.com/office/drawing/2016/5/14/chartex" xmlns:mc="http://schemas.openxmlformats.org/markup-compatibility/2006" xmlns:aink="http://schemas.microsoft.com/office/drawing/2016/ink" xmlns:am3d="http://schemas.microsoft.com/office/drawing/2017/model3d" xmlns:o="urn:schemas-microsoft-com:office:office" xmlns:oel="http://schemas.microsoft.com/office/2019/extlst" xmlns:r="http://schemas.openxmlformats.org/officeDocument/2006/relationships" xmlns:m="http://schemas.openxmlformats.org/officeDocument/2006/math" xmlns:v="urn:schemas-microsoft-com:vml" xmlns:wp14="http://schemas.microsoft.com/office/word/2010/wordprocessingDrawing" xmlns:wp="http://schemas.openxmlformats.org/drawingml/2006/wordprocessingDrawing" xmlns:w10="urn:schemas-microsoft-com:office:word" xmlns:w="http://schemas.openxmlformats.org/wordprocessingml/2006/main" xmlns:w14="http://schemas.microsoft.com/office/word/2010/wordml" xmlns:w15="http://schemas.microsoft.com/office/word/2012/wordml" xmlns:w16cex="http://schemas.microsoft.com/office/word/2018/wordml/cex" xmlns:w16cid="http://schemas.microsoft.com/office/word/2016/wordml/cid" xmlns:w16="http://schemas.microsoft.com/office/word/2018/wordml" xmlns:w16du="http://schemas.microsoft.com/office/word/2023/wordml/word16du" xmlns:w16sdtdh="http://schemas.microsoft.com/office/word/2020/wordml/sdtdatahash" xmlns:w16se="http://schemas.microsoft.com/office/word/2015/wordml/symex" xmlns:wpg="http://schemas.microsoft.com/office/word/2010/wordprocessingGroup" xmlns:wpi="http://schemas.microsoft.com/office/word/2010/wordprocessingInk" xmlns:wne="http://schemas.microsoft.com/office/word/2006/wordml" xmlns:wps="http://schemas.microsoft.com/office/word/2010/wordprocessingShape" mc:Ignorable="w14 w15 w16se w16cid w16 w16cex w16sdtdh w16du wp14">
   <w:footnote w:type="separator" w:id="-1">
     <w:p>
       <w:pPr>
@@ -2197,7 +2534,7 @@
 </file>
 
 <file path=word/numbering.xml><?xml version="1.0" encoding="utf-8"?>
-<w:numbering xmlns:wpc="http://schemas.microsoft.com/office/word/2010/wordprocessingCanvas" xmlns:cx="http://schemas.microsoft.com/office/drawing/2014/chartex" xmlns:cx1="http://schemas.microsoft.com/office/drawing/2015/9/8/chartex" xmlns:cx2="http://schemas.microsoft.com/office/drawing/2015/10/21/chartex" xmlns:cx3="http://schemas.microsoft.com/office/drawing/2016/5/9/chartex" xmlns:cx4="http://schemas.microsoft.com/office/drawing/2016/5/10/chartex" xmlns:cx5="http://schemas.microsoft.com/office/drawing/2016/5/11/chartex" xmlns:cx6="http://schemas.microsoft.com/office/drawing/2016/5/12/chartex" xmlns:cx7="http://schemas.microsoft.com/office/drawing/2016/5/13/chartex" xmlns:cx8="http://schemas.microsoft.com/office/drawing/2016/5/14/chartex" xmlns:mc="http://schemas.openxmlformats.org/markup-compatibility/2006" xmlns:aink="http://schemas.microsoft.com/office/drawing/2016/ink" xmlns:am3d="http://schemas.microsoft.com/office/drawing/2017/model3d" xmlns:o="urn:schemas-microsoft-com:office:office" xmlns:r="http://schemas.openxmlformats.org/officeDocument/2006/relationships" xmlns:m="http://schemas.openxmlformats.org/officeDocument/2006/math" xmlns:v="urn:schemas-microsoft-com:vml" xmlns:wp14="http://schemas.microsoft.com/office/word/2010/wordprocessingDrawing" xmlns:wp="http://schemas.openxmlformats.org/drawingml/2006/wordprocessingDrawing" xmlns:w10="urn:schemas-microsoft-com:office:word" xmlns:w="http://schemas.openxmlformats.org/wordprocessingml/2006/main" xmlns:w14="http://schemas.microsoft.com/office/word/2010/wordml" xmlns:w15="http://schemas.microsoft.com/office/word/2012/wordml" xmlns:w16cid="http://schemas.microsoft.com/office/word/2016/wordml/cid" xmlns:w16se="http://schemas.microsoft.com/office/word/2015/wordml/symex" xmlns:wpg="http://schemas.microsoft.com/office/word/2010/wordprocessingGroup" xmlns:wpi="http://schemas.microsoft.com/office/word/2010/wordprocessingInk" xmlns:wne="http://schemas.microsoft.com/office/word/2006/wordml" xmlns:wps="http://schemas.microsoft.com/office/word/2010/wordprocessingShape" mc:Ignorable="w14 w15 w16se w16cid wp14">
+<w:numbering xmlns:wpc="http://schemas.microsoft.com/office/word/2010/wordprocessingCanvas" xmlns:cx="http://schemas.microsoft.com/office/drawing/2014/chartex" xmlns:cx1="http://schemas.microsoft.com/office/drawing/2015/9/8/chartex" xmlns:cx2="http://schemas.microsoft.com/office/drawing/2015/10/21/chartex" xmlns:cx3="http://schemas.microsoft.com/office/drawing/2016/5/9/chartex" xmlns:cx4="http://schemas.microsoft.com/office/drawing/2016/5/10/chartex" xmlns:cx5="http://schemas.microsoft.com/office/drawing/2016/5/11/chartex" xmlns:cx6="http://schemas.microsoft.com/office/drawing/2016/5/12/chartex" xmlns:cx7="http://schemas.microsoft.com/office/drawing/2016/5/13/chartex" xmlns:cx8="http://schemas.microsoft.com/office/drawing/2016/5/14/chartex" xmlns:mc="http://schemas.openxmlformats.org/markup-compatibility/2006" xmlns:aink="http://schemas.microsoft.com/office/drawing/2016/ink" xmlns:am3d="http://schemas.microsoft.com/office/drawing/2017/model3d" xmlns:o="urn:schemas-microsoft-com:office:office" xmlns:oel="http://schemas.microsoft.com/office/2019/extlst" xmlns:r="http://schemas.openxmlformats.org/officeDocument/2006/relationships" xmlns:m="http://schemas.openxmlformats.org/officeDocument/2006/math" xmlns:v="urn:schemas-microsoft-com:vml" xmlns:wp14="http://schemas.microsoft.com/office/word/2010/wordprocessingDrawing" xmlns:wp="http://schemas.openxmlformats.org/drawingml/2006/wordprocessingDrawing" xmlns:w10="urn:schemas-microsoft-com:office:word" xmlns:w="http://schemas.openxmlformats.org/wordprocessingml/2006/main" xmlns:w14="http://schemas.microsoft.com/office/word/2010/wordml" xmlns:w15="http://schemas.microsoft.com/office/word/2012/wordml" xmlns:w16cex="http://schemas.microsoft.com/office/word/2018/wordml/cex" xmlns:w16cid="http://schemas.microsoft.com/office/word/2016/wordml/cid" xmlns:w16="http://schemas.microsoft.com/office/word/2018/wordml" xmlns:w16du="http://schemas.microsoft.com/office/word/2023/wordml/word16du" xmlns:w16sdtdh="http://schemas.microsoft.com/office/word/2020/wordml/sdtdatahash" xmlns:w16se="http://schemas.microsoft.com/office/word/2015/wordml/symex" xmlns:wpg="http://schemas.microsoft.com/office/word/2010/wordprocessingGroup" xmlns:wpi="http://schemas.microsoft.com/office/word/2010/wordprocessingInk" xmlns:wne="http://schemas.microsoft.com/office/word/2006/wordml" xmlns:wps="http://schemas.microsoft.com/office/word/2010/wordprocessingShape" mc:Ignorable="w14 w15 w16se w16cid w16 w16cex w16sdtdh w16du wp14">
   <w:abstractNum w:abstractNumId="0" w15:restartNumberingAfterBreak="0">
     <w:nsid w:val="06BA3F1A"/>
     <w:multiLevelType w:val="hybridMultilevel"/>
@@ -2869,32 +3206,32 @@
       </w:pPr>
     </w:lvl>
   </w:abstractNum>
-  <w:num w:numId="1">
+  <w:num w:numId="1" w16cid:durableId="393508492">
     <w:abstractNumId w:val="4"/>
   </w:num>
-  <w:num w:numId="2">
+  <w:num w:numId="2" w16cid:durableId="1865292150">
     <w:abstractNumId w:val="5"/>
   </w:num>
-  <w:num w:numId="3">
+  <w:num w:numId="3" w16cid:durableId="1422950093">
     <w:abstractNumId w:val="0"/>
   </w:num>
-  <w:num w:numId="4">
+  <w:num w:numId="4" w16cid:durableId="28457218">
     <w:abstractNumId w:val="1"/>
   </w:num>
-  <w:num w:numId="5">
+  <w:num w:numId="5" w16cid:durableId="1545749637">
     <w:abstractNumId w:val="2"/>
   </w:num>
-  <w:num w:numId="6">
+  <w:num w:numId="6" w16cid:durableId="1945069850">
     <w:abstractNumId w:val="6"/>
   </w:num>
-  <w:num w:numId="7">
+  <w:num w:numId="7" w16cid:durableId="1988507043">
     <w:abstractNumId w:val="3"/>
   </w:num>
 </w:numbering>
 </file>
 
 <file path=word/styles.xml><?xml version="1.0" encoding="utf-8"?>
-<w:styles xmlns:mc="http://schemas.openxmlformats.org/markup-compatibility/2006" xmlns:r="http://schemas.openxmlformats.org/officeDocument/2006/relationships" xmlns:w="http://schemas.openxmlformats.org/wordprocessingml/2006/main" xmlns:w14="http://schemas.microsoft.com/office/word/2010/wordml" xmlns:w15="http://schemas.microsoft.com/office/word/2012/wordml" xmlns:w16cid="http://schemas.microsoft.com/office/word/2016/wordml/cid" xmlns:w16se="http://schemas.microsoft.com/office/word/2015/wordml/symex" mc:Ignorable="w14 w15 w16se w16cid">
+<w:styles xmlns:mc="http://schemas.openxmlformats.org/markup-compatibility/2006" xmlns:r="http://schemas.openxmlformats.org/officeDocument/2006/relationships" xmlns:w="http://schemas.openxmlformats.org/wordprocessingml/2006/main" xmlns:w14="http://schemas.microsoft.com/office/word/2010/wordml" xmlns:w15="http://schemas.microsoft.com/office/word/2012/wordml" xmlns:w16cex="http://schemas.microsoft.com/office/word/2018/wordml/cex" xmlns:w16cid="http://schemas.microsoft.com/office/word/2016/wordml/cid" xmlns:w16="http://schemas.microsoft.com/office/word/2018/wordml" xmlns:w16du="http://schemas.microsoft.com/office/word/2023/wordml/word16du" xmlns:w16sdtdh="http://schemas.microsoft.com/office/word/2020/wordml/sdtdatahash" xmlns:w16se="http://schemas.microsoft.com/office/word/2015/wordml/symex" mc:Ignorable="w14 w15 w16se w16cid w16 w16cex w16sdtdh w16du">
   <w:docDefaults>
     <w:rPrDefault>
       <w:rPr>
@@ -2910,7 +3247,7 @@
       </w:pPr>
     </w:pPrDefault>
   </w:docDefaults>
-  <w:latentStyles w:defLockedState="0" w:defUIPriority="99" w:defSemiHidden="0" w:defUnhideWhenUsed="0" w:defQFormat="0" w:count="375">
+  <w:latentStyles w:defLockedState="0" w:defUIPriority="99" w:defSemiHidden="0" w:defUnhideWhenUsed="0" w:defQFormat="0" w:count="376">
     <w:lsdException w:name="Normal" w:uiPriority="0" w:qFormat="1"/>
     <w:lsdException w:name="heading 1" w:uiPriority="9" w:qFormat="1"/>
     <w:lsdException w:name="heading 2" w:semiHidden="1" w:uiPriority="9" w:unhideWhenUsed="1" w:qFormat="1"/>
@@ -3286,6 +3623,7 @@
     <w:lsdException w:name="Smart Hyperlink" w:semiHidden="1" w:unhideWhenUsed="1"/>
     <w:lsdException w:name="Hashtag" w:semiHidden="1" w:unhideWhenUsed="1"/>
     <w:lsdException w:name="Unresolved Mention" w:semiHidden="1" w:unhideWhenUsed="1"/>
+    <w:lsdException w:name="Smart Link" w:semiHidden="1" w:unhideWhenUsed="1"/>
   </w:latentStyles>
   <w:style w:type="paragraph" w:default="1" w:styleId="Normal">
     <w:name w:val="Normal"/>

</xml_diff>